<commit_message>
manuscript updates with new MapSan dates and peer review comments
</commit_message>
<xml_diff>
--- a/manuscripts/WASH-IPD-aim2-manuscriptV8.docx
+++ b/manuscripts/WASH-IPD-aim2-manuscriptV8.docx
@@ -219,6 +219,12 @@
         <w:t xml:space="preserve"> </w:t>
       </w:r>
       <w:r>
+        <w:t xml:space="preserve">B.</w:t>
+      </w:r>
+      <w:r>
+        <w:t xml:space="preserve"> </w:t>
+      </w:r>
+      <w:r>
         <w:t xml:space="preserve">Boehm,</w:t>
       </w:r>
       <w:r>
@@ -581,7 +587,7 @@
         <w:t xml:space="preserve"> </w:t>
       </w:r>
       <w:r>
-        <w:t xml:space="preserve">HAZ=-0.09 (95% CI: -0.17, -0.01)) but not with diarrhoea (prevalence ratio [PR]: 1.17 (95% CI: 0.94, 1.46)). Detection of MST markers was not associated with diarrhoea 1.01 (95% CI: 0.83, 1.24); animal markers: 1.21 (95% CI: 0.53, 2.77)) or HAZ (human markers</w:t>
+        <w:t xml:space="preserve">HAZ=-0.09 (95% CI: -0.18, -0.01)) but not with diarrhoea (prevalence ratio [PR]: 1.17 (95% CI: 0.94, 1.46)). Detection of MST markers was not associated with diarrhoea (95% CI: , ); animal markers: (95% CI: , )) or HAZ (human markers</w:t>
       </w:r>
       <w:r>
         <w:t xml:space="preserve"> </w:t>
@@ -595,7 +601,7 @@
         <w:t xml:space="preserve"> </w:t>
       </w:r>
       <w:r>
-        <w:t xml:space="preserve">HAZ=-0.02 (95% CI: -0.15, 0.11); animal markers:</w:t>
+        <w:t xml:space="preserve">HAZ=0.00 (95% CI: -0.13, 0.14); animal markers:</w:t>
       </w:r>
       <w:r>
         <w:t xml:space="preserve"> </w:t>
@@ -609,7 +615,7 @@
         <w:t xml:space="preserve"> </w:t>
       </w:r>
       <w:r>
-        <w:t xml:space="preserve">HAZ=-0.06 (95% CI: -0.29, 0.18)).</w:t>
+        <w:t xml:space="preserve">HAZ=0.00 (95% CI: -0.21, 0.21)).</w:t>
       </w:r>
     </w:p>
     <w:p>
@@ -1533,7 +1539,7 @@
         <w:pStyle w:val="BodyText"/>
       </w:pPr>
       <w:r>
-        <w:t xml:space="preserve">There was no significant association with diarrhoea for the presence of any MST marker (no pooled estimate, Figure 2) or human-specific MST markers (pooled PR: 1.01 (95% CI: 0.83, 1.24), Figure S4) in any sample type. Detection of any animal MST markers in any sample type was associated with 4-fold higher diarrhoea prevalence in one study (PR: 4.32 (95% CI: 2.16, 8.65))</w:t>
+        <w:t xml:space="preserve">There was no significant association with diarrhoea for the presence of any MST marker (no pooled estimate, Figure 2) or human-specific MST markers (pooled PR: (95% CI: , ), Figure S4) in any sample type. Detection of any animal MST markers in any sample type was associated with 4-fold higher diarrhoea prevalence in one study (PR: 1.00 (95% CI: NA, NA))</w:t>
       </w:r>
       <w:r>
         <w:rPr>
@@ -1545,7 +1551,7 @@
         <w:t xml:space="preserve"> </w:t>
       </w:r>
       <w:r>
-        <w:t xml:space="preserve">but not pooled across studies (pooled PR: 1.21 (95% CI: 0.53, 2.77), Figure S4). Detection of the avian GFD marker in any sample type was associated with 2.4-fold higher diarrhoea in the same study,</w:t>
+        <w:t xml:space="preserve">but not pooled across studies (pooled PR: (95% CI: , ), Figure S4). Detection of the avian GFD marker in any sample type was associated with 2.4-fold higher diarrhoea in the same study,</w:t>
       </w:r>
       <w:r>
         <w:rPr>
@@ -1592,7 +1598,7 @@
         <w:t xml:space="preserve"> </w:t>
       </w:r>
       <w:r>
-        <w:t xml:space="preserve">HAZ]: -0.09 (95% CI: -0.17, -0.01), Figure 3). Broken down by pathogen groups, presence of protozoa on child hands was associated with lower HAZ (</w:t>
+        <w:t xml:space="preserve">HAZ]: -0.09 (95% CI: -0.18, -0.01), Figure 3). Broken down by pathogen groups, presence of protozoa on child hands was associated with lower HAZ (</w:t>
       </w:r>
       <m:oMath>
         <m:r>
@@ -1710,7 +1716,7 @@
         <w:t xml:space="preserve"> </w:t>
       </w:r>
       <w:r>
-        <w:t xml:space="preserve">HAZ: -0.10 (95% CI: -0.40, 0.19), Figure 1), any human-specific marker (pooled</w:t>
+        <w:t xml:space="preserve">HAZ: -0.02 (95% CI: -0.27, 0.24), Figure 1), any human-specific marker (pooled</w:t>
       </w:r>
       <w:r>
         <w:t xml:space="preserve"> </w:t>
@@ -1724,7 +1730,7 @@
         <w:t xml:space="preserve"> </w:t>
       </w:r>
       <w:r>
-        <w:t xml:space="preserve">HAZ: -0.02 (95% CI: -0.15, 0.11), Figure S4) or animal-specific marker (pooled</w:t>
+        <w:t xml:space="preserve">HAZ: 0.00 (95% CI: -0.13, 0.14), Figure S4) or animal-specific marker (pooled</w:t>
       </w:r>
       <w:r>
         <w:t xml:space="preserve"> </w:t>
@@ -1738,7 +1744,7 @@
         <w:t xml:space="preserve"> </w:t>
       </w:r>
       <w:r>
-        <w:t xml:space="preserve">HAZ: -0.06 (95% CI: -0.29, 0.18), Figure S4) in any environmental sample. In one study, detection of any MST marker in stored water was associated with lower HAZ (</w:t>
+        <w:t xml:space="preserve">HAZ: 0.00 (95% CI: -0.21, 0.21), Figure S4) in any environmental sample. In one study, detection of any MST marker in stored water was associated with lower HAZ (</w:t>
       </w:r>
       <m:oMath>
         <m:r>
@@ -1812,7 +1818,7 @@
         <w:t xml:space="preserve"> </w:t>
       </w:r>
       <w:r>
-        <w:t xml:space="preserve">HAZ -0.05 (95% CI: -0.17, 0.08), Figure S12). This pattern was supported in individual studies (Figure S12). Animal ownership did not modify associations between pathogens/MST markers and HAZ (Figure S13); diarrhoea data were too sparse to assess effect modification by animal ownership. Pathogen presence in environmental samples was associated with higher diarrhoea prevalence in the wet season (PD: 0.05 (95% CI: 0.01, 0.09)) but not the dry season (Figure S14). MST markers were not associated with diarrhoea in either season. Estimates did not differ between urban and rural studies for any combination of exposures and outcomes.</w:t>
+        <w:t xml:space="preserve">HAZ -0.07 (95% CI: -0.19, 0.05), Figure S12). This pattern was supported in individual studies (Figure S12). Animal ownership did not modify associations between pathogens/MST markers and HAZ (Figure S13); diarrhoea data were too sparse to assess effect modification by animal ownership. Pathogen presence in environmental samples was associated with higher diarrhoea prevalence in the wet season (PD: (95% CI: , )) but not the dry season (Figure S14). MST markers were not associated with diarrhoea in either season. Estimates did not differ between urban and rural studies for any combination of exposures and outcomes.</w:t>
       </w:r>
     </w:p>
     <w:bookmarkEnd w:id="30"/>
@@ -1864,7 +1870,7 @@
         <w:t xml:space="preserve"> </w:t>
       </w:r>
       <w:r>
-        <w:t xml:space="preserve">HAZ: -0.09 (95% CI: -0.17, -0.01)) but not diarrhoea (pooled PR: 1.17 (95% CI: 0.94, 1.46)) among children. However, some individual pathogens were associated with increased diarrhoea. Overall, human or animal MST markers were not associated with diarrhoea (pooled PR: 1.01 (95% CI: 0.83, 1.24) for human markers, 1.21 (95% CI: 0.53, 2.77) for animal markers) or child growth (pooled</w:t>
+        <w:t xml:space="preserve">HAZ: -0.09 (95% CI: -0.18, -0.01)) but not diarrhoea (pooled PR: 1.17 (95% CI: 0.94, 1.46)) among children. However, some individual pathogens were associated with increased diarrhoea. Overall, human or animal MST markers were not associated with diarrhoea (pooled PR: (95% CI: , ) for human markers, (95% CI: , ) for animal markers) or child growth (pooled</w:t>
       </w:r>
       <w:r>
         <w:t xml:space="preserve"> </w:t>
@@ -1878,7 +1884,7 @@
         <w:t xml:space="preserve"> </w:t>
       </w:r>
       <w:r>
-        <w:t xml:space="preserve">HAZ: -0.02 (95% CI: -0.15, 0.11) for human markers, -0.06 (95% CI: -0.29, 0.18) for animal markers). In individual studies, though, the avian GFD marker was associated with increased diarrhoea, and the BacCow, avian GFD, and ruminant BacR markers were associated with reduced growth across multiple metrics.</w:t>
+        <w:t xml:space="preserve">HAZ: 0.00 (95% CI: -0.13, 0.14) for human markers, 0.00 (95% CI: -0.21, 0.21) for animal markers). In individual studies, though, the avian GFD marker was associated with increased diarrhoea, and the BacCow, avian GFD, and ruminant BacR markers were associated with reduced growth across multiple metrics.</w:t>
       </w:r>
     </w:p>
     <w:p>

</xml_diff>